<commit_message>
REPORTE FINAL EN ACT4
</commit_message>
<xml_diff>
--- a/Actividad4/reporte.docx
+++ b/Actividad4/reporte.docx
@@ -386,15 +386,7 @@
     </w:p>
     <w:p>
       <w:r>
-        <w:t xml:space="preserve">En este reporte se estará analizando datos provenientes de Spotify que describen características sobre 195 canciones de esta misma plataforma. El autor que extrajo estos datos analizó las características de 100 canciones que le gustó y 95 que no le gustó. Con esto en mente, podemos </w:t>
-      </w:r>
-      <w:proofErr w:type="gramStart"/>
-      <w:r>
-        <w:t>proceder a realizar</w:t>
-      </w:r>
-      <w:proofErr w:type="gramEnd"/>
-      <w:r>
-        <w:t xml:space="preserve"> un mejor análisis con los datos recopilados, ver si hay patrones en ellos y, por supuesto, interpretarlos.  </w:t>
+        <w:t xml:space="preserve">En este reporte se estará analizando datos provenientes de Spotify que describen características sobre 195 canciones de esta misma plataforma. El autor que extrajo estos datos analizó las características de 100 canciones que le gustó y 95 que no le gustó. Con esto en mente, podemos proceder a realizar un mejor análisis con los datos recopilados, ver si hay patrones en ellos y, por supuesto, interpretarlos.  </w:t>
       </w:r>
     </w:p>
     <w:p>
@@ -1320,12 +1312,10 @@
         <w:t xml:space="preserve">M). El tempo de las canciones en el data </w:t>
       </w:r>
       <w:proofErr w:type="spellStart"/>
-      <w:proofErr w:type="gramStart"/>
       <w:r>
         <w:t>frame</w:t>
       </w:r>
       <w:proofErr w:type="spellEnd"/>
-      <w:proofErr w:type="gramEnd"/>
       <w:r>
         <w:t xml:space="preserve"> varió entre 180.036 y 60.17. En estos datos encontré que la </w:t>
       </w:r>
@@ -1474,24 +1464,13 @@
         <w:t xml:space="preserve"> mediana </w:t>
       </w:r>
       <w:r>
-        <w:t xml:space="preserve">representada por una línea se encuentra </w:t>
-      </w:r>
-      <w:proofErr w:type="gramStart"/>
-      <w:r>
-        <w:t xml:space="preserve">en  </w:t>
-      </w:r>
-      <w:r>
-        <w:rPr>
-          <w:b/>
-        </w:rPr>
-        <w:t>124.896.</w:t>
-      </w:r>
-      <w:proofErr w:type="gramEnd"/>
-      <w:r>
-        <w:rPr>
-          <w:b/>
-        </w:rPr>
-        <w:t xml:space="preserve"> </w:t>
+        <w:t xml:space="preserve">representada por una línea se encuentra en  </w:t>
+      </w:r>
+      <w:r>
+        <w:rPr>
+          <w:b/>
+        </w:rPr>
+        <w:t xml:space="preserve">124.896. </w:t>
       </w:r>
       <w:r>
         <w:t xml:space="preserve">La media/promedio es de </w:t>
@@ -1504,48 +1483,126 @@
       </w:r>
     </w:p>
     <w:p>
-      <w:r>
+      <w:pPr>
+        <w:rPr>
+          <w:b/>
+        </w:rPr>
+      </w:pPr>
+    </w:p>
+    <w:p>
+      <w:pPr>
+        <w:rPr>
+          <w:b/>
+        </w:rPr>
+      </w:pPr>
+    </w:p>
+    <w:p>
+      <w:pPr>
+        <w:rPr>
+          <w:b/>
+        </w:rPr>
+      </w:pPr>
+    </w:p>
+    <w:p>
+      <w:pPr>
+        <w:rPr>
+          <w:b/>
+        </w:rPr>
+      </w:pPr>
+    </w:p>
+    <w:p>
+      <w:pPr>
+        <w:rPr>
+          <w:b/>
+        </w:rPr>
+      </w:pPr>
+    </w:p>
+    <w:p>
+      <w:pPr>
+        <w:rPr>
+          <w:b/>
+        </w:rPr>
+      </w:pPr>
+    </w:p>
+    <w:p>
+      <w:pPr>
+        <w:rPr>
+          <w:b/>
+        </w:rPr>
+      </w:pPr>
+    </w:p>
+    <w:p>
+      <w:pPr>
         <w:rPr>
           <w:b/>
           <w:sz w:val="28"/>
           <w:szCs w:val="28"/>
         </w:rPr>
-        <w:lastRenderedPageBreak/>
+      </w:pPr>
+      <w:r>
+        <w:rPr>
+          <w:b/>
+          <w:sz w:val="28"/>
+          <w:szCs w:val="28"/>
+        </w:rPr>
         <w:t>Correlaciones</w:t>
       </w:r>
-      <w:r>
+    </w:p>
+    <w:p>
+      <w:pPr>
         <w:rPr>
           <w:noProof/>
         </w:rPr>
+      </w:pPr>
+      <w:r>
+        <w:rPr>
+          <w:noProof/>
+        </w:rPr>
         <w:drawing>
-          <wp:inline distT="0" distB="0" distL="0" distR="0" wp14:anchorId="5F64B859" wp14:editId="36011429">
-            <wp:extent cx="6226804" cy="2829243"/>
-            <wp:effectExtent l="0" t="0" r="0" b="0"/>
-            <wp:docPr id="11" name="image1.png"/>
-            <wp:cNvGraphicFramePr/>
+          <wp:inline distT="0" distB="0" distL="0" distR="0" wp14:anchorId="7C3694E9" wp14:editId="4EA75623">
+            <wp:extent cx="8096250" cy="2850301"/>
+            <wp:effectExtent l="0" t="0" r="0" b="7620"/>
+            <wp:docPr id="2" name="Imagen 2" descr="Calendario&#10;&#10;Descripción generada automáticamente"/>
+            <wp:cNvGraphicFramePr>
+              <a:graphicFrameLocks xmlns:a="http://schemas.openxmlformats.org/drawingml/2006/main" noChangeAspect="1"/>
+            </wp:cNvGraphicFramePr>
             <a:graphic xmlns:a="http://schemas.openxmlformats.org/drawingml/2006/main">
               <a:graphicData uri="http://schemas.openxmlformats.org/drawingml/2006/picture">
                 <pic:pic xmlns:pic="http://schemas.openxmlformats.org/drawingml/2006/picture">
                   <pic:nvPicPr>
-                    <pic:cNvPr id="0" name="image1.png"/>
-                    <pic:cNvPicPr preferRelativeResize="0"/>
+                    <pic:cNvPr id="2" name="Imagen 2" descr="Calendario&#10;&#10;Descripción generada automáticamente"/>
+                    <pic:cNvPicPr>
+                      <a:picLocks noChangeAspect="1" noChangeArrowheads="1"/>
+                    </pic:cNvPicPr>
                   </pic:nvPicPr>
-                  <pic:blipFill>
-                    <a:blip r:embed="rId13"/>
-                    <a:srcRect r="14216"/>
-                    <a:stretch>
-                      <a:fillRect/>
-                    </a:stretch>
+                  <pic:blipFill rotWithShape="1">
+                    <a:blip r:embed="rId13">
+                      <a:extLst>
+                        <a:ext uri="{28A0092B-C50C-407E-A947-70E740481C1C}">
+                          <a14:useLocalDpi xmlns:a14="http://schemas.microsoft.com/office/drawing/2010/main" val="0"/>
+                        </a:ext>
+                      </a:extLst>
+                    </a:blip>
+                    <a:srcRect t="9849"/>
+                    <a:stretch/>
                   </pic:blipFill>
-                  <pic:spPr>
+                  <pic:spPr bwMode="auto">
                     <a:xfrm>
                       <a:off x="0" y="0"/>
-                      <a:ext cx="6226804" cy="2829243"/>
+                      <a:ext cx="8172239" cy="2877053"/>
                     </a:xfrm>
                     <a:prstGeom prst="rect">
                       <a:avLst/>
                     </a:prstGeom>
-                    <a:ln/>
+                    <a:noFill/>
+                    <a:ln>
+                      <a:noFill/>
+                    </a:ln>
+                    <a:extLst>
+                      <a:ext uri="{53640926-AAD7-44D8-BBD7-CCE9431645EC}">
+                        <a14:shadowObscured xmlns:a14="http://schemas.microsoft.com/office/drawing/2010/main"/>
+                      </a:ext>
+                    </a:extLst>
                   </pic:spPr>
                 </pic:pic>
               </a:graphicData>
@@ -1555,6 +1612,7 @@
       </w:r>
     </w:p>
     <w:p/>
+    <w:p/>
     <w:p>
       <w:r>
         <w:t>La gráfica anterior muestra la correlación entre las diferentes variables. Una de las más significativas se encuentra entre las variables de ‘</w:t>
@@ -1658,8 +1716,6 @@
     <w:p/>
     <w:p/>
     <w:p/>
-    <w:p/>
-    <w:p/>
     <w:p>
       <w:pPr>
         <w:rPr>
@@ -1675,14 +1731,6 @@
         <w:lastRenderedPageBreak/>
         <w:t>KMEANS</w:t>
       </w:r>
-    </w:p>
-    <w:p>
-      <w:pPr>
-        <w:rPr>
-          <w:b/>
-          <w:bCs/>
-        </w:rPr>
-      </w:pPr>
     </w:p>
     <w:p>
       <w:pPr>
@@ -1763,13 +1811,45 @@
         <w:t>realmente</w:t>
       </w:r>
       <w:r>
-        <w:t xml:space="preserve"> la correlación de </w:t>
-      </w:r>
-      <w:r>
+        <w:t xml:space="preserve"> </w:t>
+      </w:r>
+      <w:r>
+        <w:rPr>
+          <w:b/>
+          <w:bCs/>
+        </w:rPr>
+        <w:t xml:space="preserve">la correlación de </w:t>
+      </w:r>
+      <w:r>
+        <w:rPr>
+          <w:b/>
+          <w:bCs/>
+        </w:rPr>
         <w:t>estas variables</w:t>
       </w:r>
       <w:r>
-        <w:t xml:space="preserve"> es baja de tan solo 0.</w:t>
+        <w:rPr>
+          <w:b/>
+          <w:bCs/>
+        </w:rPr>
+        <w:t xml:space="preserve"> es </w:t>
+      </w:r>
+      <w:r>
+        <w:rPr>
+          <w:b/>
+          <w:bCs/>
+        </w:rPr>
+        <w:t xml:space="preserve"> muy </w:t>
+      </w:r>
+      <w:r>
+        <w:rPr>
+          <w:b/>
+          <w:bCs/>
+        </w:rPr>
+        <w:t>baja</w:t>
+      </w:r>
+      <w:r>
+        <w:t xml:space="preserve"> de tan solo 0.</w:t>
       </w:r>
       <w:r>
         <w:t>21. Por</w:t>
@@ -1826,103 +1906,73 @@
         <w:t>explicar</w:t>
       </w:r>
       <w:r>
-        <w:t xml:space="preserve"> las agrupaciones de datos. La </w:t>
-      </w:r>
-      <w:r>
-        <w:t>gráfica</w:t>
-      </w:r>
-      <w:r>
-        <w:t xml:space="preserve"> se divide en 3 colores el primero azul representando en su mayoría a canciones con un a energía media baja y un tempo </w:t>
-      </w:r>
-      <w:r>
-        <w:t>bajo. En</w:t>
-      </w:r>
-      <w:r>
-        <w:t xml:space="preserve"> segundo viene el grupo </w:t>
-      </w:r>
-      <w:r>
-        <w:t>amarillo</w:t>
-      </w:r>
-      <w:r>
-        <w:t xml:space="preserve"> qu</w:t>
-      </w:r>
-      <w:r>
-        <w:t>e</w:t>
-      </w:r>
-      <w:r>
-        <w:t xml:space="preserve"> representa canciones con una energía media alta y un tempo medio. </w:t>
-      </w:r>
-      <w:r>
-        <w:t>Finalmente,</w:t>
-      </w:r>
-      <w:r>
-        <w:t xml:space="preserve"> el 3er grupo morado representa a aquellas canciones con las energías y los tempos </w:t>
+        <w:t xml:space="preserve"> las agrupaciones de datos. </w:t>
+      </w:r>
+    </w:p>
+    <w:p>
+      <w:r>
+        <w:t xml:space="preserve">Si se usara menos centros muchos de los datos se encontrarían muy lejos de los centros y por lo tanto no habría </w:t>
+      </w:r>
+      <w:r>
+        <w:t>una interpretación representativa</w:t>
+      </w:r>
+      <w:r>
+        <w:t xml:space="preserve">. En el caso de generar </w:t>
       </w:r>
       <w:r>
         <w:t>más</w:t>
       </w:r>
       <w:r>
-        <w:t xml:space="preserve"> altos.</w:t>
-      </w:r>
-    </w:p>
-    <w:p>
-      <w:r>
-        <w:t xml:space="preserve">Si se usara menos centros muchos de los datos se encontrarían muy lejos de los centros y por lo tanto no habría </w:t>
-      </w:r>
-      <w:r>
-        <w:t>una interpretación representativa</w:t>
-      </w:r>
-      <w:r>
-        <w:t xml:space="preserve">. En el caso de generar </w:t>
+        <w:t xml:space="preserve"> grupos se crear</w:t>
+      </w:r>
+      <w:r>
+        <w:t>í</w:t>
+      </w:r>
+      <w:r>
+        <w:t>a</w:t>
+      </w:r>
+      <w:r>
+        <w:t>n</w:t>
+      </w:r>
+      <w:r>
+        <w:t xml:space="preserve"> categorías demasiado </w:t>
+      </w:r>
+      <w:r>
+        <w:t>específicas</w:t>
+      </w:r>
+      <w:r>
+        <w:t xml:space="preserve"> y que crearían confusión en la relación entre los datos. Considero que la forma en la que lo grafique representa correctamente una relación baja pero positiva entre la energía y el tempo de la </w:t>
+      </w:r>
+      <w:r>
+        <w:t>canción.</w:t>
+      </w:r>
+    </w:p>
+    <w:p>
+      <w:r>
+        <w:t xml:space="preserve">Los centros se encuentran divididos de forma casi exacta en 3 lo cual indica que los datos están correctamente </w:t>
+      </w:r>
+      <w:r>
+        <w:t>segmentados. Si</w:t>
+      </w:r>
+      <w:r>
+        <w:t xml:space="preserve"> estos se encontraran muy juntos estaríamos dividiendo el mismo grupo en varios de </w:t>
       </w:r>
       <w:r>
         <w:t>más</w:t>
       </w:r>
       <w:r>
-        <w:t xml:space="preserve"> grupos se crear</w:t>
-      </w:r>
-      <w:r>
-        <w:t>í</w:t>
-      </w:r>
-      <w:r>
-        <w:t>a</w:t>
-      </w:r>
-      <w:r>
-        <w:t>n</w:t>
-      </w:r>
-      <w:r>
-        <w:t xml:space="preserve"> categorías demasiado </w:t>
-      </w:r>
-      <w:r>
-        <w:t>específicas</w:t>
-      </w:r>
-      <w:r>
-        <w:t xml:space="preserve"> y que crearían confusión en la relación entre los datos. Considero que la forma en la que lo grafique representa correctamente una relación baja pero positiva entre la energía y el tempo de la </w:t>
-      </w:r>
-      <w:r>
-        <w:t>canción.</w:t>
-      </w:r>
-    </w:p>
-    <w:p>
-      <w:r>
-        <w:t xml:space="preserve">Los centros se encuentran divididos de forma casi exacta en 3 lo cual indica que los datos están correctamente </w:t>
-      </w:r>
-      <w:r>
-        <w:t>segmentados. Si</w:t>
-      </w:r>
-      <w:r>
-        <w:t xml:space="preserve"> estos se encontraran muy juntos estaríamos dividiendo el mismo grupo en varios de </w:t>
-      </w:r>
-      <w:r>
-        <w:t>más</w:t>
-      </w:r>
-      <w:r>
         <w:t>.</w:t>
       </w:r>
     </w:p>
     <w:p>
       <w:r>
-        <w:t xml:space="preserve">El que haya mucho outliers en el análisis genera que una porción considerable de los datos se encuentre fuera de los centros lo cual indica una correlación muy </w:t>
+        <w:t xml:space="preserve">El que haya mucho outliers en el análisis genera que una porción considerable de los datos se encuentre </w:t>
+      </w:r>
+      <w:r>
+        <w:t>lejos</w:t>
+      </w:r>
+      <w:r>
+        <w:t xml:space="preserve"> de los centros lo cual indica una correlación muy </w:t>
       </w:r>
       <w:r>
         <w:t>débil.</w:t>

</xml_diff>